<commit_message>
Update toolset with doc
Update toolset with doc
</commit_message>
<xml_diff>
--- a/Tests/FillInCell-DrillSummary-ConvertToPPT/MtoM & YtoY tooset helper manual.docx
+++ b/Tests/FillInCell-DrillSummary-ConvertToPPT/MtoM & YtoY tooset helper manual.docx
@@ -67,39 +67,66 @@
         <w:ind w:left="1080"/>
       </w:pPr>
       <w:r>
-        <w:t xml:space="preserve">We have 2 formal scenario info </w:t>
+        <w:t>We have 2 formal scenario info source</w:t>
+      </w:r>
+      <w:r>
+        <w:t xml:space="preserve"> files</w:t>
+      </w:r>
+      <w:r>
+        <w:t xml:space="preserve">: </w:t>
+      </w:r>
+      <w:r>
+        <w:rPr>
+          <w:b/>
+          <w:bCs/>
+        </w:rPr>
+        <w:t>month.xlsx</w:t>
+      </w:r>
+      <w:r>
+        <w:t xml:space="preserve"> and </w:t>
+      </w:r>
+      <w:r>
+        <w:rPr>
+          <w:b/>
+          <w:bCs/>
+        </w:rPr>
+        <w:t>scenario.xlsx</w:t>
+      </w:r>
+      <w:r>
+        <w:t>.</w:t>
+      </w:r>
+    </w:p>
+    <w:p>
+      <w:pPr>
+        <w:ind w:left="1080"/>
+      </w:pPr>
+      <w:r>
+        <w:t xml:space="preserve">This step </w:t>
+      </w:r>
+      <w:r>
+        <w:t>picks</w:t>
+      </w:r>
+      <w:r>
+        <w:t xml:space="preserve"> the scenario info from the 2 excel files and </w:t>
       </w:r>
       <w:proofErr w:type="gramStart"/>
       <w:r>
-        <w:t>source</w:t>
+        <w:t>fills</w:t>
+      </w:r>
+      <w:r>
+        <w:t xml:space="preserve"> in</w:t>
       </w:r>
       <w:proofErr w:type="gramEnd"/>
       <w:r>
-        <w:t>: month.xlsx and scenario.xlsx.</w:t>
-      </w:r>
-    </w:p>
-    <w:p>
-      <w:pPr>
-        <w:ind w:left="1080"/>
-      </w:pPr>
-      <w:r>
-        <w:t xml:space="preserve">This step </w:t>
+        <w:t xml:space="preserve"> them in target monthly data file (2024-02-10) missed grids, so it cannot resolve all blank grids when the </w:t>
       </w:r>
       <w:proofErr w:type="gramStart"/>
       <w:r>
-        <w:t>pick</w:t>
+        <w:t>2 source</w:t>
       </w:r>
       <w:proofErr w:type="gramEnd"/>
       <w:r>
-        <w:t xml:space="preserve"> the scenario info from the 2 excel files and </w:t>
-      </w:r>
-      <w:proofErr w:type="gramStart"/>
-      <w:r>
-        <w:t>fill</w:t>
-      </w:r>
-      <w:proofErr w:type="gramEnd"/>
-      <w:r>
-        <w:t xml:space="preserve"> in them in target monthly data file (2024-02-10) missed grids, so it cannot resolve all blank grids when the 2 source file also have no corresponding info.</w:t>
+        <w:t xml:space="preserve"> file also have no corresponding info.</w:t>
       </w:r>
     </w:p>
     <w:p>
@@ -122,13 +149,11 @@
         </w:numPr>
       </w:pPr>
       <w:r>
-        <w:t xml:space="preserve">Explain the </w:t>
-      </w:r>
-      <w:proofErr w:type="gramStart"/>
-      <w:r>
-        <w:t>arguments</w:t>
-      </w:r>
-      <w:proofErr w:type="gramEnd"/>
+        <w:t>Explain the arguments</w:t>
+      </w:r>
+      <w:r>
+        <w:t>:</w:t>
+      </w:r>
     </w:p>
     <w:p>
       <w:pPr>
@@ -141,11 +166,9 @@
       <w:r>
         <w:t xml:space="preserve">First step, you should </w:t>
       </w:r>
-      <w:proofErr w:type="gramStart"/>
-      <w:r>
-        <w:t>installed</w:t>
-      </w:r>
-      <w:proofErr w:type="gramEnd"/>
+      <w:r>
+        <w:t>install</w:t>
+      </w:r>
       <w:r>
         <w:t xml:space="preserve"> the python packages by pip:</w:t>
       </w:r>
@@ -188,9 +211,6 @@
       <w:pPr>
         <w:pStyle w:val="ListParagraph"/>
         <w:ind w:left="1800"/>
-        <w:rPr>
-          <w:rFonts w:hint="eastAsia"/>
-        </w:rPr>
       </w:pPr>
       <w:r>
         <w:t>--f</w:t>
@@ -214,9 +234,6 @@
       <w:pPr>
         <w:pStyle w:val="ListParagraph"/>
         <w:ind w:left="1800"/>
-        <w:rPr>
-          <w:rFonts w:hint="eastAsia"/>
-        </w:rPr>
       </w:pPr>
       <w:r>
         <w:t>--s</w:t>
@@ -263,9 +280,6 @@
       <w:pPr>
         <w:pStyle w:val="ListParagraph"/>
         <w:ind w:left="1800"/>
-        <w:rPr>
-          <w:rFonts w:hint="eastAsia"/>
-        </w:rPr>
       </w:pPr>
       <w:r>
         <w:t>--s</w:t>
@@ -289,9 +303,6 @@
       <w:pPr>
         <w:pStyle w:val="ListParagraph"/>
         <w:ind w:left="1800"/>
-        <w:rPr>
-          <w:rFonts w:hint="eastAsia"/>
-        </w:rPr>
       </w:pPr>
       <w:r>
         <w:t>--f</w:t>
@@ -368,6 +379,155 @@
       </w:r>
       <w:r>
         <w:t>2024-02-10K.xlsx</w:t>
+      </w:r>
+    </w:p>
+    <w:p>
+      <w:pPr>
+        <w:pStyle w:val="Heading2"/>
+        <w:numPr>
+          <w:ilvl w:val="0"/>
+          <w:numId w:val="3"/>
+        </w:numPr>
+      </w:pPr>
+      <w:r>
+        <w:t>Packaged commands in bat file:</w:t>
+      </w:r>
+    </w:p>
+    <w:p>
+      <w:pPr>
+        <w:ind w:left="1080"/>
+      </w:pPr>
+      <w:r>
+        <w:t xml:space="preserve">File: </w:t>
+      </w:r>
+    </w:p>
+    <w:p>
+      <w:pPr>
+        <w:ind w:left="1080"/>
+      </w:pPr>
+      <w:r>
+        <w:tab/>
+      </w:r>
+      <w:r>
+        <w:t>1_Scenarios_batch.bat</w:t>
+      </w:r>
+    </w:p>
+    <w:p>
+      <w:pPr>
+        <w:ind w:left="1080"/>
+      </w:pPr>
+      <w:r>
+        <w:t>Content:</w:t>
+      </w:r>
+    </w:p>
+    <w:p>
+      <w:pPr>
+        <w:shd w:val="clear" w:color="auto" w:fill="1F1F1F"/>
+        <w:spacing w:line="285" w:lineRule="atLeast"/>
+        <w:ind w:left="720" w:firstLine="720"/>
+        <w:rPr>
+          <w:rFonts w:ascii="Consolas" w:eastAsia="Times New Roman" w:hAnsi="Consolas" w:cs="Times New Roman"/>
+          <w:color w:val="CCCCCC"/>
+          <w:kern w:val="0"/>
+          <w:sz w:val="21"/>
+          <w:szCs w:val="21"/>
+          <w14:ligatures w14:val="none"/>
+        </w:rPr>
+      </w:pPr>
+      <w:r>
+        <w:rPr>
+          <w:rFonts w:ascii="Consolas" w:eastAsia="Times New Roman" w:hAnsi="Consolas" w:cs="Times New Roman"/>
+          <w:color w:val="CCCCCC"/>
+          <w:kern w:val="0"/>
+          <w:sz w:val="21"/>
+          <w:szCs w:val="21"/>
+          <w14:ligatures w14:val="none"/>
+        </w:rPr>
+        <w:t>python 1_Scenarios.py --f1 month.xlsx --s1 Sheet1 --f2 scenario.xlsx --s2 Customers --f3 2024-2.xlsx --s3 Export</w:t>
+      </w:r>
+    </w:p>
+    <w:p>
+      <w:pPr>
+        <w:shd w:val="clear" w:color="auto" w:fill="1F1F1F"/>
+        <w:spacing w:line="285" w:lineRule="atLeast"/>
+        <w:ind w:left="720" w:firstLine="720"/>
+        <w:rPr>
+          <w:rFonts w:ascii="Consolas" w:eastAsia="Times New Roman" w:hAnsi="Consolas" w:cs="Times New Roman"/>
+          <w:color w:val="CCCCCC"/>
+          <w:kern w:val="0"/>
+          <w:sz w:val="21"/>
+          <w:szCs w:val="21"/>
+          <w14:ligatures w14:val="none"/>
+        </w:rPr>
+      </w:pPr>
+      <w:r>
+        <w:rPr>
+          <w:rFonts w:ascii="Consolas" w:eastAsia="Times New Roman" w:hAnsi="Consolas" w:cs="Times New Roman"/>
+          <w:color w:val="CCCCCC"/>
+          <w:kern w:val="0"/>
+          <w:sz w:val="21"/>
+          <w:szCs w:val="21"/>
+          <w14:ligatures w14:val="none"/>
+        </w:rPr>
+        <w:t>python 1_Scenarios.py --f1 month.xlsx --s1 Sheet1 --f2 scenario.xlsx --s2 Customers --f3 2024-3.xlsx --s3 Export</w:t>
+      </w:r>
+    </w:p>
+    <w:p>
+      <w:pPr>
+        <w:shd w:val="clear" w:color="auto" w:fill="1F1F1F"/>
+        <w:spacing w:after="0" w:line="285" w:lineRule="atLeast"/>
+        <w:ind w:left="720" w:firstLine="720"/>
+        <w:rPr>
+          <w:rFonts w:ascii="Consolas" w:eastAsia="Times New Roman" w:hAnsi="Consolas" w:cs="Times New Roman"/>
+          <w:color w:val="CCCCCC"/>
+          <w:kern w:val="0"/>
+          <w:sz w:val="21"/>
+          <w:szCs w:val="21"/>
+          <w14:ligatures w14:val="none"/>
+        </w:rPr>
+      </w:pPr>
+      <w:r>
+        <w:rPr>
+          <w:rFonts w:ascii="Consolas" w:eastAsia="Times New Roman" w:hAnsi="Consolas" w:cs="Times New Roman"/>
+          <w:color w:val="CCCCCC"/>
+          <w:kern w:val="0"/>
+          <w:sz w:val="21"/>
+          <w:szCs w:val="21"/>
+          <w14:ligatures w14:val="none"/>
+        </w:rPr>
+        <w:t>python 1_Scenarios.py --f1 month.xlsx --s1 Sheet1 --f2 scenario.xlsx --s2 Customers --f3 2023-3.xlsx --s3 Export</w:t>
+      </w:r>
+    </w:p>
+    <w:p>
+      <w:pPr>
+        <w:ind w:left="1080"/>
+      </w:pPr>
+    </w:p>
+    <w:p>
+      <w:pPr>
+        <w:pStyle w:val="Heading1"/>
+        <w:numPr>
+          <w:ilvl w:val="0"/>
+          <w:numId w:val="2"/>
+        </w:numPr>
+      </w:pPr>
+      <w:r>
+        <w:t xml:space="preserve">Transfer month data to </w:t>
+      </w:r>
+      <w:proofErr w:type="gramStart"/>
+      <w:r>
+        <w:t>summaries :</w:t>
+      </w:r>
+      <w:proofErr w:type="gramEnd"/>
+      <w:r>
+        <w:t xml:space="preserve"> </w:t>
+      </w:r>
+      <w:r>
+        <w:rPr>
+          <w:b/>
+          <w:bCs/>
+        </w:rPr>
+        <w:t>2_GetMMYYFrom10KScenariosV3_Thomas.py</w:t>
       </w:r>
     </w:p>
     <w:p>
@@ -485,10 +645,10 @@
           <w:noProof/>
         </w:rPr>
         <w:drawing>
-          <wp:inline distT="0" distB="0" distL="0" distR="0" wp14:anchorId="54FBB5F3" wp14:editId="578020C4">
-            <wp:extent cx="7506748" cy="2029108"/>
+          <wp:inline distT="0" distB="0" distL="0" distR="0" wp14:anchorId="6DF66706" wp14:editId="7C1F5E2C">
+            <wp:extent cx="7600950" cy="3228975"/>
             <wp:effectExtent l="0" t="0" r="0" b="9525"/>
-            <wp:docPr id="1610750006" name="Picture 1" descr="A screenshot of a computer program&#10;&#10;Description automatically generated"/>
+            <wp:docPr id="1400506086" name="Picture 1"/>
             <wp:cNvGraphicFramePr>
               <a:graphicFrameLocks xmlns:a="http://schemas.openxmlformats.org/drawingml/2006/main" noChangeAspect="1"/>
             </wp:cNvGraphicFramePr>
@@ -496,11 +656,348 @@
               <a:graphicData uri="http://schemas.openxmlformats.org/drawingml/2006/picture">
                 <pic:pic xmlns:pic="http://schemas.openxmlformats.org/drawingml/2006/picture">
                   <pic:nvPicPr>
-                    <pic:cNvPr id="1610750006" name="Picture 1" descr="A screenshot of a computer program&#10;&#10;Description automatically generated"/>
+                    <pic:cNvPr id="0" name="Picture 1"/>
+                    <pic:cNvPicPr>
+                      <a:picLocks noChangeAspect="1" noChangeArrowheads="1"/>
+                    </pic:cNvPicPr>
+                  </pic:nvPicPr>
+                  <pic:blipFill>
+                    <a:blip r:embed="rId8">
+                      <a:extLst>
+                        <a:ext uri="{28A0092B-C50C-407E-A947-70E740481C1C}">
+                          <a14:useLocalDpi xmlns:a14="http://schemas.microsoft.com/office/drawing/2010/main" val="0"/>
+                        </a:ext>
+                      </a:extLst>
+                    </a:blip>
+                    <a:srcRect/>
+                    <a:stretch>
+                      <a:fillRect/>
+                    </a:stretch>
+                  </pic:blipFill>
+                  <pic:spPr bwMode="auto">
+                    <a:xfrm>
+                      <a:off x="0" y="0"/>
+                      <a:ext cx="7600950" cy="3228975"/>
+                    </a:xfrm>
+                    <a:prstGeom prst="rect">
+                      <a:avLst/>
+                    </a:prstGeom>
+                    <a:noFill/>
+                    <a:ln>
+                      <a:noFill/>
+                    </a:ln>
+                  </pic:spPr>
+                </pic:pic>
+              </a:graphicData>
+            </a:graphic>
+          </wp:inline>
+        </w:drawing>
+      </w:r>
+    </w:p>
+    <w:p>
+      <w:pPr>
+        <w:pStyle w:val="Heading1"/>
+        <w:numPr>
+          <w:ilvl w:val="0"/>
+          <w:numId w:val="2"/>
+        </w:numPr>
+        <w:rPr>
+          <w:b/>
+          <w:bCs/>
+        </w:rPr>
+      </w:pPr>
+      <w:r>
+        <w:t xml:space="preserve">Convert PPT data file to </w:t>
+      </w:r>
+      <w:proofErr w:type="gramStart"/>
+      <w:r>
+        <w:t>ppt :</w:t>
+      </w:r>
+      <w:proofErr w:type="gramEnd"/>
+      <w:r>
+        <w:t xml:space="preserve"> </w:t>
+      </w:r>
+      <w:r>
+        <w:rPr>
+          <w:b/>
+          <w:bCs/>
+        </w:rPr>
+        <w:t>3_ConvertToPPTX.py</w:t>
+      </w:r>
+    </w:p>
+    <w:p>
+      <w:pPr>
+        <w:pStyle w:val="Heading2"/>
+        <w:numPr>
+          <w:ilvl w:val="0"/>
+          <w:numId w:val="7"/>
+        </w:numPr>
+      </w:pPr>
+      <w:r>
+        <w:t>Example command</w:t>
+      </w:r>
+    </w:p>
+    <w:p>
+      <w:pPr>
+        <w:ind w:left="1080"/>
+      </w:pPr>
+      <w:r>
+        <w:t>After step 2, now we have 2 output ppt data files:</w:t>
+      </w:r>
+    </w:p>
+    <w:p>
+      <w:pPr>
+        <w:ind w:left="1080"/>
+        <w:rPr>
+          <w:b/>
+          <w:bCs/>
+        </w:rPr>
+      </w:pPr>
+      <w:r>
+        <w:rPr>
+          <w:b/>
+          <w:bCs/>
+        </w:rPr>
+        <w:tab/>
+      </w:r>
+      <w:r>
+        <w:rPr>
+          <w:b/>
+          <w:bCs/>
+        </w:rPr>
+        <w:t>MMYY_output_SrcPPT_MoM.xlsx</w:t>
+      </w:r>
+    </w:p>
+    <w:p>
+      <w:pPr>
+        <w:ind w:left="1080"/>
+        <w:rPr>
+          <w:b/>
+          <w:bCs/>
+        </w:rPr>
+      </w:pPr>
+      <w:r>
+        <w:rPr>
+          <w:b/>
+          <w:bCs/>
+        </w:rPr>
+        <w:tab/>
+      </w:r>
+      <w:r>
+        <w:rPr>
+          <w:b/>
+          <w:bCs/>
+        </w:rPr>
+        <w:t>MMYY_output_SrcPPT_</w:t>
+      </w:r>
+      <w:r>
+        <w:rPr>
+          <w:b/>
+          <w:bCs/>
+        </w:rPr>
+        <w:t>Y</w:t>
+      </w:r>
+      <w:r>
+        <w:rPr>
+          <w:b/>
+          <w:bCs/>
+        </w:rPr>
+        <w:t>o</w:t>
+      </w:r>
+      <w:r>
+        <w:rPr>
+          <w:b/>
+          <w:bCs/>
+        </w:rPr>
+        <w:t>Y</w:t>
+      </w:r>
+      <w:r>
+        <w:rPr>
+          <w:b/>
+          <w:bCs/>
+        </w:rPr>
+        <w:t>.xlsx</w:t>
+      </w:r>
+    </w:p>
+    <w:p>
+      <w:pPr>
+        <w:ind w:left="1080"/>
+      </w:pPr>
+      <w:r>
+        <w:t>This step</w:t>
+      </w:r>
+      <w:r>
+        <w:t xml:space="preserve"> </w:t>
+      </w:r>
+      <w:proofErr w:type="gramStart"/>
+      <w:r>
+        <w:t>read</w:t>
+      </w:r>
+      <w:proofErr w:type="gramEnd"/>
+      <w:r>
+        <w:t xml:space="preserve"> the output files and convert them into PPTX file, so that you can then copy the created PPTX pages in target ppt report directly.</w:t>
+      </w:r>
+    </w:p>
+    <w:p>
+      <w:pPr>
+        <w:ind w:left="720" w:firstLine="720"/>
+      </w:pPr>
+      <w:r>
+        <w:t xml:space="preserve">python 3_ConvertToPPTX.py --f </w:t>
+      </w:r>
+      <w:r>
+        <w:rPr>
+          <w:b/>
+          <w:bCs/>
+        </w:rPr>
+        <w:t>MMYY_output_SrcPPT_MoM.xlsx</w:t>
+      </w:r>
+      <w:r>
+        <w:t xml:space="preserve"> --s Sheet1</w:t>
+      </w:r>
+    </w:p>
+    <w:p>
+      <w:pPr>
+        <w:ind w:left="720" w:firstLine="720"/>
+      </w:pPr>
+      <w:r>
+        <w:t xml:space="preserve">python 3_ConvertToPPTX.py --f </w:t>
+      </w:r>
+      <w:r>
+        <w:rPr>
+          <w:b/>
+          <w:bCs/>
+        </w:rPr>
+        <w:t>MMYY_output_SrcPPT_</w:t>
+      </w:r>
+      <w:r>
+        <w:rPr>
+          <w:b/>
+          <w:bCs/>
+        </w:rPr>
+        <w:t>Y</w:t>
+      </w:r>
+      <w:r>
+        <w:rPr>
+          <w:b/>
+          <w:bCs/>
+        </w:rPr>
+        <w:t>o</w:t>
+      </w:r>
+      <w:r>
+        <w:rPr>
+          <w:b/>
+          <w:bCs/>
+        </w:rPr>
+        <w:t>Y</w:t>
+      </w:r>
+      <w:r>
+        <w:rPr>
+          <w:b/>
+          <w:bCs/>
+        </w:rPr>
+        <w:t>.xlsx</w:t>
+      </w:r>
+      <w:r>
+        <w:t xml:space="preserve"> --s Sheet1</w:t>
+      </w:r>
+    </w:p>
+    <w:p>
+      <w:pPr>
+        <w:pStyle w:val="Heading2"/>
+        <w:numPr>
+          <w:ilvl w:val="0"/>
+          <w:numId w:val="7"/>
+        </w:numPr>
+      </w:pPr>
+      <w:r>
+        <w:t>Explain the arguments:</w:t>
+      </w:r>
+    </w:p>
+    <w:p>
+      <w:pPr>
+        <w:pStyle w:val="ListParagraph"/>
+        <w:numPr>
+          <w:ilvl w:val="0"/>
+          <w:numId w:val="8"/>
+        </w:numPr>
+      </w:pPr>
+      <w:r>
+        <w:t>First step, you should install the python packages by pip:</w:t>
+      </w:r>
+    </w:p>
+    <w:p>
+      <w:pPr>
+        <w:pStyle w:val="ListParagraph"/>
+        <w:ind w:left="1800" w:firstLine="360"/>
+      </w:pPr>
+      <w:proofErr w:type="gramStart"/>
+      <w:r>
+        <w:t>pandas</w:t>
+      </w:r>
+      <w:proofErr w:type="gramEnd"/>
+    </w:p>
+    <w:p>
+      <w:pPr>
+        <w:pStyle w:val="ListParagraph"/>
+        <w:ind w:left="1800" w:firstLine="360"/>
+      </w:pPr>
+      <w:proofErr w:type="spellStart"/>
+      <w:r>
+        <w:t>argparse</w:t>
+      </w:r>
+      <w:proofErr w:type="spellEnd"/>
+    </w:p>
+    <w:p>
+      <w:pPr>
+        <w:pStyle w:val="ListParagraph"/>
+        <w:ind w:left="1800" w:firstLine="360"/>
+      </w:pPr>
+      <w:r>
+        <w:t>pptx</w:t>
+      </w:r>
+    </w:p>
+    <w:p>
+      <w:pPr>
+        <w:pStyle w:val="ListParagraph"/>
+        <w:numPr>
+          <w:ilvl w:val="0"/>
+          <w:numId w:val="9"/>
+        </w:numPr>
+      </w:pPr>
+      <w:r>
+        <w:t xml:space="preserve">The </w:t>
+      </w:r>
+      <w:r>
+        <w:t>outputs</w:t>
+      </w:r>
+      <w:r>
+        <w:t>:</w:t>
+      </w:r>
+    </w:p>
+    <w:p>
+      <w:pPr>
+        <w:pStyle w:val="ListParagraph"/>
+        <w:ind w:left="1800"/>
+      </w:pPr>
+      <w:r>
+        <w:drawing>
+          <wp:inline distT="0" distB="0" distL="0" distR="0" wp14:anchorId="74404B39" wp14:editId="6192BC6C">
+            <wp:extent cx="7487695" cy="543001"/>
+            <wp:effectExtent l="0" t="0" r="0" b="9525"/>
+            <wp:docPr id="1876937739" name="Picture 1"/>
+            <wp:cNvGraphicFramePr>
+              <a:graphicFrameLocks xmlns:a="http://schemas.openxmlformats.org/drawingml/2006/main" noChangeAspect="1"/>
+            </wp:cNvGraphicFramePr>
+            <a:graphic xmlns:a="http://schemas.openxmlformats.org/drawingml/2006/main">
+              <a:graphicData uri="http://schemas.openxmlformats.org/drawingml/2006/picture">
+                <pic:pic xmlns:pic="http://schemas.openxmlformats.org/drawingml/2006/picture">
+                  <pic:nvPicPr>
+                    <pic:cNvPr id="1876937739" name=""/>
                     <pic:cNvPicPr/>
                   </pic:nvPicPr>
                   <pic:blipFill>
-                    <a:blip r:embed="rId8"/>
+                    <a:blip r:embed="rId9"/>
                     <a:stretch>
                       <a:fillRect/>
                     </a:stretch>
@@ -508,7 +1005,7 @@
                   <pic:spPr>
                     <a:xfrm>
                       <a:off x="0" y="0"/>
-                      <a:ext cx="7506748" cy="2029108"/>
+                      <a:ext cx="7487695" cy="543001"/>
                     </a:xfrm>
                     <a:prstGeom prst="rect">
                       <a:avLst/>
@@ -521,6 +1018,50 @@
         </w:drawing>
       </w:r>
     </w:p>
+    <w:p>
+      <w:pPr>
+        <w:pStyle w:val="ListParagraph"/>
+        <w:ind w:left="1800"/>
+      </w:pPr>
+      <w:r>
+        <w:drawing>
+          <wp:inline distT="0" distB="0" distL="0" distR="0" wp14:anchorId="761F3A5C" wp14:editId="74727DFA">
+            <wp:extent cx="8550982" cy="3733800"/>
+            <wp:effectExtent l="0" t="0" r="2540" b="0"/>
+            <wp:docPr id="645473347" name="Picture 1" descr="A screenshot of a computer&#10;&#10;Description automatically generated"/>
+            <wp:cNvGraphicFramePr>
+              <a:graphicFrameLocks xmlns:a="http://schemas.openxmlformats.org/drawingml/2006/main" noChangeAspect="1"/>
+            </wp:cNvGraphicFramePr>
+            <a:graphic xmlns:a="http://schemas.openxmlformats.org/drawingml/2006/main">
+              <a:graphicData uri="http://schemas.openxmlformats.org/drawingml/2006/picture">
+                <pic:pic xmlns:pic="http://schemas.openxmlformats.org/drawingml/2006/picture">
+                  <pic:nvPicPr>
+                    <pic:cNvPr id="645473347" name="Picture 1" descr="A screenshot of a computer&#10;&#10;Description automatically generated"/>
+                    <pic:cNvPicPr/>
+                  </pic:nvPicPr>
+                  <pic:blipFill>
+                    <a:blip r:embed="rId10"/>
+                    <a:stretch>
+                      <a:fillRect/>
+                    </a:stretch>
+                  </pic:blipFill>
+                  <pic:spPr>
+                    <a:xfrm>
+                      <a:off x="0" y="0"/>
+                      <a:ext cx="8566713" cy="3740669"/>
+                    </a:xfrm>
+                    <a:prstGeom prst="rect">
+                      <a:avLst/>
+                    </a:prstGeom>
+                  </pic:spPr>
+                </pic:pic>
+              </a:graphicData>
+            </a:graphic>
+          </wp:inline>
+        </w:drawing>
+      </w:r>
+    </w:p>
+    <w:p/>
     <w:sectPr>
       <w:pgSz w:w="12240" w:h="15840"/>
       <w:pgMar w:top="720" w:right="720" w:bottom="720" w:left="720" w:header="720" w:footer="720" w:gutter="0"/>
@@ -673,6 +1214,95 @@
     </w:lvl>
   </w:abstractNum>
   <w:abstractNum w:abstractNumId="1" w15:restartNumberingAfterBreak="0">
+    <w:nsid w:val="08280F51"/>
+    <w:multiLevelType w:val="hybridMultilevel"/>
+    <w:tmpl w:val="40C2B90A"/>
+    <w:lvl w:ilvl="0" w:tplc="C27CC716">
+      <w:start w:val="1"/>
+      <w:numFmt w:val="upperRoman"/>
+      <w:lvlText w:val="%1."/>
+      <w:lvlJc w:val="left"/>
+      <w:pPr>
+        <w:ind w:left="1800" w:hanging="720"/>
+      </w:pPr>
+      <w:rPr>
+        <w:rFonts w:hint="default"/>
+      </w:rPr>
+    </w:lvl>
+    <w:lvl w:ilvl="1" w:tplc="04090019" w:tentative="1">
+      <w:start w:val="1"/>
+      <w:numFmt w:val="lowerLetter"/>
+      <w:lvlText w:val="%2."/>
+      <w:lvlJc w:val="left"/>
+      <w:pPr>
+        <w:ind w:left="2160" w:hanging="360"/>
+      </w:pPr>
+    </w:lvl>
+    <w:lvl w:ilvl="2" w:tplc="0409001B" w:tentative="1">
+      <w:start w:val="1"/>
+      <w:numFmt w:val="lowerRoman"/>
+      <w:lvlText w:val="%3."/>
+      <w:lvlJc w:val="right"/>
+      <w:pPr>
+        <w:ind w:left="2880" w:hanging="180"/>
+      </w:pPr>
+    </w:lvl>
+    <w:lvl w:ilvl="3" w:tplc="0409000F" w:tentative="1">
+      <w:start w:val="1"/>
+      <w:numFmt w:val="decimal"/>
+      <w:lvlText w:val="%4."/>
+      <w:lvlJc w:val="left"/>
+      <w:pPr>
+        <w:ind w:left="3600" w:hanging="360"/>
+      </w:pPr>
+    </w:lvl>
+    <w:lvl w:ilvl="4" w:tplc="04090019" w:tentative="1">
+      <w:start w:val="1"/>
+      <w:numFmt w:val="lowerLetter"/>
+      <w:lvlText w:val="%5."/>
+      <w:lvlJc w:val="left"/>
+      <w:pPr>
+        <w:ind w:left="4320" w:hanging="360"/>
+      </w:pPr>
+    </w:lvl>
+    <w:lvl w:ilvl="5" w:tplc="0409001B" w:tentative="1">
+      <w:start w:val="1"/>
+      <w:numFmt w:val="lowerRoman"/>
+      <w:lvlText w:val="%6."/>
+      <w:lvlJc w:val="right"/>
+      <w:pPr>
+        <w:ind w:left="5040" w:hanging="180"/>
+      </w:pPr>
+    </w:lvl>
+    <w:lvl w:ilvl="6" w:tplc="0409000F" w:tentative="1">
+      <w:start w:val="1"/>
+      <w:numFmt w:val="decimal"/>
+      <w:lvlText w:val="%7."/>
+      <w:lvlJc w:val="left"/>
+      <w:pPr>
+        <w:ind w:left="5760" w:hanging="360"/>
+      </w:pPr>
+    </w:lvl>
+    <w:lvl w:ilvl="7" w:tplc="04090019" w:tentative="1">
+      <w:start w:val="1"/>
+      <w:numFmt w:val="lowerLetter"/>
+      <w:lvlText w:val="%8."/>
+      <w:lvlJc w:val="left"/>
+      <w:pPr>
+        <w:ind w:left="6480" w:hanging="360"/>
+      </w:pPr>
+    </w:lvl>
+    <w:lvl w:ilvl="8" w:tplc="0409001B" w:tentative="1">
+      <w:start w:val="1"/>
+      <w:numFmt w:val="lowerRoman"/>
+      <w:lvlText w:val="%9."/>
+      <w:lvlJc w:val="right"/>
+      <w:pPr>
+        <w:ind w:left="7200" w:hanging="180"/>
+      </w:pPr>
+    </w:lvl>
+  </w:abstractNum>
+  <w:abstractNum w:abstractNumId="2" w15:restartNumberingAfterBreak="0">
     <w:nsid w:val="16D3565A"/>
     <w:multiLevelType w:val="hybridMultilevel"/>
     <w:tmpl w:val="3BF6DF06"/>
@@ -761,7 +1391,7 @@
       </w:pPr>
     </w:lvl>
   </w:abstractNum>
-  <w:abstractNum w:abstractNumId="2" w15:restartNumberingAfterBreak="0">
+  <w:abstractNum w:abstractNumId="3" w15:restartNumberingAfterBreak="0">
     <w:nsid w:val="1C9232C1"/>
     <w:multiLevelType w:val="hybridMultilevel"/>
     <w:tmpl w:val="508ECF9C"/>
@@ -850,7 +1480,7 @@
       </w:pPr>
     </w:lvl>
   </w:abstractNum>
-  <w:abstractNum w:abstractNumId="3" w15:restartNumberingAfterBreak="0">
+  <w:abstractNum w:abstractNumId="4" w15:restartNumberingAfterBreak="0">
     <w:nsid w:val="20F63E89"/>
     <w:multiLevelType w:val="hybridMultilevel"/>
     <w:tmpl w:val="F8FA2660"/>
@@ -939,7 +1569,185 @@
       </w:pPr>
     </w:lvl>
   </w:abstractNum>
-  <w:abstractNum w:abstractNumId="4" w15:restartNumberingAfterBreak="0">
+  <w:abstractNum w:abstractNumId="5" w15:restartNumberingAfterBreak="0">
+    <w:nsid w:val="49F74E7B"/>
+    <w:multiLevelType w:val="hybridMultilevel"/>
+    <w:tmpl w:val="C97297EA"/>
+    <w:lvl w:ilvl="0" w:tplc="CFF6D08A">
+      <w:start w:val="1"/>
+      <w:numFmt w:val="lowerLetter"/>
+      <w:lvlText w:val="%1."/>
+      <w:lvlJc w:val="left"/>
+      <w:pPr>
+        <w:ind w:left="1080" w:hanging="360"/>
+      </w:pPr>
+      <w:rPr>
+        <w:rFonts w:hint="default"/>
+      </w:rPr>
+    </w:lvl>
+    <w:lvl w:ilvl="1" w:tplc="04090019" w:tentative="1">
+      <w:start w:val="1"/>
+      <w:numFmt w:val="lowerLetter"/>
+      <w:lvlText w:val="%2."/>
+      <w:lvlJc w:val="left"/>
+      <w:pPr>
+        <w:ind w:left="1800" w:hanging="360"/>
+      </w:pPr>
+    </w:lvl>
+    <w:lvl w:ilvl="2" w:tplc="0409001B" w:tentative="1">
+      <w:start w:val="1"/>
+      <w:numFmt w:val="lowerRoman"/>
+      <w:lvlText w:val="%3."/>
+      <w:lvlJc w:val="right"/>
+      <w:pPr>
+        <w:ind w:left="2520" w:hanging="180"/>
+      </w:pPr>
+    </w:lvl>
+    <w:lvl w:ilvl="3" w:tplc="0409000F" w:tentative="1">
+      <w:start w:val="1"/>
+      <w:numFmt w:val="decimal"/>
+      <w:lvlText w:val="%4."/>
+      <w:lvlJc w:val="left"/>
+      <w:pPr>
+        <w:ind w:left="3240" w:hanging="360"/>
+      </w:pPr>
+    </w:lvl>
+    <w:lvl w:ilvl="4" w:tplc="04090019" w:tentative="1">
+      <w:start w:val="1"/>
+      <w:numFmt w:val="lowerLetter"/>
+      <w:lvlText w:val="%5."/>
+      <w:lvlJc w:val="left"/>
+      <w:pPr>
+        <w:ind w:left="3960" w:hanging="360"/>
+      </w:pPr>
+    </w:lvl>
+    <w:lvl w:ilvl="5" w:tplc="0409001B" w:tentative="1">
+      <w:start w:val="1"/>
+      <w:numFmt w:val="lowerRoman"/>
+      <w:lvlText w:val="%6."/>
+      <w:lvlJc w:val="right"/>
+      <w:pPr>
+        <w:ind w:left="4680" w:hanging="180"/>
+      </w:pPr>
+    </w:lvl>
+    <w:lvl w:ilvl="6" w:tplc="0409000F" w:tentative="1">
+      <w:start w:val="1"/>
+      <w:numFmt w:val="decimal"/>
+      <w:lvlText w:val="%7."/>
+      <w:lvlJc w:val="left"/>
+      <w:pPr>
+        <w:ind w:left="5400" w:hanging="360"/>
+      </w:pPr>
+    </w:lvl>
+    <w:lvl w:ilvl="7" w:tplc="04090019" w:tentative="1">
+      <w:start w:val="1"/>
+      <w:numFmt w:val="lowerLetter"/>
+      <w:lvlText w:val="%8."/>
+      <w:lvlJc w:val="left"/>
+      <w:pPr>
+        <w:ind w:left="6120" w:hanging="360"/>
+      </w:pPr>
+    </w:lvl>
+    <w:lvl w:ilvl="8" w:tplc="0409001B" w:tentative="1">
+      <w:start w:val="1"/>
+      <w:numFmt w:val="lowerRoman"/>
+      <w:lvlText w:val="%9."/>
+      <w:lvlJc w:val="right"/>
+      <w:pPr>
+        <w:ind w:left="6840" w:hanging="180"/>
+      </w:pPr>
+    </w:lvl>
+  </w:abstractNum>
+  <w:abstractNum w:abstractNumId="6" w15:restartNumberingAfterBreak="0">
+    <w:nsid w:val="4F7F13E8"/>
+    <w:multiLevelType w:val="hybridMultilevel"/>
+    <w:tmpl w:val="CA662D4E"/>
+    <w:lvl w:ilvl="0" w:tplc="2BFE1C58">
+      <w:start w:val="2"/>
+      <w:numFmt w:val="lowerRoman"/>
+      <w:lvlText w:val="%1."/>
+      <w:lvlJc w:val="left"/>
+      <w:pPr>
+        <w:ind w:left="1800" w:hanging="720"/>
+      </w:pPr>
+      <w:rPr>
+        <w:rFonts w:hint="default"/>
+      </w:rPr>
+    </w:lvl>
+    <w:lvl w:ilvl="1" w:tplc="04090019" w:tentative="1">
+      <w:start w:val="1"/>
+      <w:numFmt w:val="lowerLetter"/>
+      <w:lvlText w:val="%2."/>
+      <w:lvlJc w:val="left"/>
+      <w:pPr>
+        <w:ind w:left="2160" w:hanging="360"/>
+      </w:pPr>
+    </w:lvl>
+    <w:lvl w:ilvl="2" w:tplc="0409001B" w:tentative="1">
+      <w:start w:val="1"/>
+      <w:numFmt w:val="lowerRoman"/>
+      <w:lvlText w:val="%3."/>
+      <w:lvlJc w:val="right"/>
+      <w:pPr>
+        <w:ind w:left="2880" w:hanging="180"/>
+      </w:pPr>
+    </w:lvl>
+    <w:lvl w:ilvl="3" w:tplc="0409000F" w:tentative="1">
+      <w:start w:val="1"/>
+      <w:numFmt w:val="decimal"/>
+      <w:lvlText w:val="%4."/>
+      <w:lvlJc w:val="left"/>
+      <w:pPr>
+        <w:ind w:left="3600" w:hanging="360"/>
+      </w:pPr>
+    </w:lvl>
+    <w:lvl w:ilvl="4" w:tplc="04090019" w:tentative="1">
+      <w:start w:val="1"/>
+      <w:numFmt w:val="lowerLetter"/>
+      <w:lvlText w:val="%5."/>
+      <w:lvlJc w:val="left"/>
+      <w:pPr>
+        <w:ind w:left="4320" w:hanging="360"/>
+      </w:pPr>
+    </w:lvl>
+    <w:lvl w:ilvl="5" w:tplc="0409001B" w:tentative="1">
+      <w:start w:val="1"/>
+      <w:numFmt w:val="lowerRoman"/>
+      <w:lvlText w:val="%6."/>
+      <w:lvlJc w:val="right"/>
+      <w:pPr>
+        <w:ind w:left="5040" w:hanging="180"/>
+      </w:pPr>
+    </w:lvl>
+    <w:lvl w:ilvl="6" w:tplc="0409000F" w:tentative="1">
+      <w:start w:val="1"/>
+      <w:numFmt w:val="decimal"/>
+      <w:lvlText w:val="%7."/>
+      <w:lvlJc w:val="left"/>
+      <w:pPr>
+        <w:ind w:left="5760" w:hanging="360"/>
+      </w:pPr>
+    </w:lvl>
+    <w:lvl w:ilvl="7" w:tplc="04090019" w:tentative="1">
+      <w:start w:val="1"/>
+      <w:numFmt w:val="lowerLetter"/>
+      <w:lvlText w:val="%8."/>
+      <w:lvlJc w:val="left"/>
+      <w:pPr>
+        <w:ind w:left="6480" w:hanging="360"/>
+      </w:pPr>
+    </w:lvl>
+    <w:lvl w:ilvl="8" w:tplc="0409001B" w:tentative="1">
+      <w:start w:val="1"/>
+      <w:numFmt w:val="lowerRoman"/>
+      <w:lvlText w:val="%9."/>
+      <w:lvlJc w:val="right"/>
+      <w:pPr>
+        <w:ind w:left="7200" w:hanging="180"/>
+      </w:pPr>
+    </w:lvl>
+  </w:abstractNum>
+  <w:abstractNum w:abstractNumId="7" w15:restartNumberingAfterBreak="0">
     <w:nsid w:val="528634BE"/>
     <w:multiLevelType w:val="hybridMultilevel"/>
     <w:tmpl w:val="58E4BE6A"/>
@@ -1028,7 +1836,7 @@
       </w:pPr>
     </w:lvl>
   </w:abstractNum>
-  <w:abstractNum w:abstractNumId="5" w15:restartNumberingAfterBreak="0">
+  <w:abstractNum w:abstractNumId="8" w15:restartNumberingAfterBreak="0">
     <w:nsid w:val="58C721B6"/>
     <w:multiLevelType w:val="hybridMultilevel"/>
     <w:tmpl w:val="752A4004"/>
@@ -1118,22 +1926,31 @@
     </w:lvl>
   </w:abstractNum>
   <w:num w:numId="1" w16cid:durableId="1115099614">
+    <w:abstractNumId w:val="7"/>
+  </w:num>
+  <w:num w:numId="2" w16cid:durableId="1550990966">
     <w:abstractNumId w:val="4"/>
   </w:num>
-  <w:num w:numId="2" w16cid:durableId="1550990966">
+  <w:num w:numId="3" w16cid:durableId="1890261144">
     <w:abstractNumId w:val="3"/>
   </w:num>
-  <w:num w:numId="3" w16cid:durableId="1890261144">
+  <w:num w:numId="4" w16cid:durableId="1990397539">
     <w:abstractNumId w:val="2"/>
-  </w:num>
-  <w:num w:numId="4" w16cid:durableId="1990397539">
-    <w:abstractNumId w:val="1"/>
   </w:num>
   <w:num w:numId="5" w16cid:durableId="1176531868">
     <w:abstractNumId w:val="0"/>
   </w:num>
   <w:num w:numId="6" w16cid:durableId="1586770057">
+    <w:abstractNumId w:val="8"/>
+  </w:num>
+  <w:num w:numId="7" w16cid:durableId="365300485">
     <w:abstractNumId w:val="5"/>
+  </w:num>
+  <w:num w:numId="8" w16cid:durableId="961350141">
+    <w:abstractNumId w:val="1"/>
+  </w:num>
+  <w:num w:numId="9" w16cid:durableId="473453503">
+    <w:abstractNumId w:val="6"/>
   </w:num>
 </w:numbering>
 </file>

</xml_diff>